<commit_message>
Update PDP assignment 1- Tim Gras 630259.docx
</commit_message>
<xml_diff>
--- a/Assignment 1/PDP assignment 1- Tim Gras 630259.docx
+++ b/Assignment 1/PDP assignment 1- Tim Gras 630259.docx
@@ -1,6 +1,6 @@
 
 <file path=word/document.xml><?xml version="1.0" encoding="utf-8"?>
-<w:document xmlns:wpc="http://schemas.microsoft.com/office/word/2010/wordprocessingCanvas" xmlns:cx="http://schemas.microsoft.com/office/drawing/2014/chartex" xmlns:cx1="http://schemas.microsoft.com/office/drawing/2015/9/8/chartex" xmlns:cx2="http://schemas.microsoft.com/office/drawing/2015/10/21/chartex" xmlns:cx3="http://schemas.microsoft.com/office/drawing/2016/5/9/chartex" xmlns:cx4="http://schemas.microsoft.com/office/drawing/2016/5/10/chartex" xmlns:cx5="http://schemas.microsoft.com/office/drawing/2016/5/11/chartex" xmlns:cx6="http://schemas.microsoft.com/office/drawing/2016/5/12/chartex" xmlns:cx7="http://schemas.microsoft.com/office/drawing/2016/5/13/chartex" xmlns:cx8="http://schemas.microsoft.com/office/drawing/2016/5/14/chartex" xmlns:mc="http://schemas.openxmlformats.org/markup-compatibility/2006" xmlns:aink="http://schemas.microsoft.com/office/drawing/2016/ink" xmlns:am3d="http://schemas.microsoft.com/office/drawing/2017/model3d" xmlns:o="urn:schemas-microsoft-com:office:office" xmlns:r="http://schemas.openxmlformats.org/officeDocument/2006/relationships" xmlns:m="http://schemas.openxmlformats.org/officeDocument/2006/math" xmlns:v="urn:schemas-microsoft-com:vml" xmlns:wp14="http://schemas.microsoft.com/office/word/2010/wordprocessingDrawing" xmlns:wp="http://schemas.openxmlformats.org/drawingml/2006/wordprocessingDrawing" xmlns:w10="urn:schemas-microsoft-com:office:word" xmlns:w="http://schemas.openxmlformats.org/wordprocessingml/2006/main" xmlns:w14="http://schemas.microsoft.com/office/word/2010/wordml" xmlns:w15="http://schemas.microsoft.com/office/word/2012/wordml" xmlns:w16cex="http://schemas.microsoft.com/office/word/2018/wordml/cex" xmlns:w16cid="http://schemas.microsoft.com/office/word/2016/wordml/cid" xmlns:w16="http://schemas.microsoft.com/office/word/2018/wordml" xmlns:w16sdtdh="http://schemas.microsoft.com/office/word/2020/wordml/sdtdatahash" xmlns:w16se="http://schemas.microsoft.com/office/word/2015/wordml/symex" xmlns:wpg="http://schemas.microsoft.com/office/word/2010/wordprocessingGroup" xmlns:wpi="http://schemas.microsoft.com/office/word/2010/wordprocessingInk" xmlns:wne="http://schemas.microsoft.com/office/word/2006/wordml" xmlns:wps="http://schemas.microsoft.com/office/word/2010/wordprocessingShape" mc:Ignorable="w14 w15 w16se w16cid w16 w16cex w16sdtdh wp14">
+<w:document xmlns:wpc="http://schemas.microsoft.com/office/word/2010/wordprocessingCanvas" xmlns:cx="http://schemas.microsoft.com/office/drawing/2014/chartex" xmlns:cx1="http://schemas.microsoft.com/office/drawing/2015/9/8/chartex" xmlns:cx2="http://schemas.microsoft.com/office/drawing/2015/10/21/chartex" xmlns:cx3="http://schemas.microsoft.com/office/drawing/2016/5/9/chartex" xmlns:cx4="http://schemas.microsoft.com/office/drawing/2016/5/10/chartex" xmlns:cx5="http://schemas.microsoft.com/office/drawing/2016/5/11/chartex" xmlns:cx6="http://schemas.microsoft.com/office/drawing/2016/5/12/chartex" xmlns:cx7="http://schemas.microsoft.com/office/drawing/2016/5/13/chartex" xmlns:cx8="http://schemas.microsoft.com/office/drawing/2016/5/14/chartex" xmlns:mc="http://schemas.openxmlformats.org/markup-compatibility/2006" xmlns:aink="http://schemas.microsoft.com/office/drawing/2016/ink" xmlns:am3d="http://schemas.microsoft.com/office/drawing/2017/model3d" xmlns:o="urn:schemas-microsoft-com:office:office" xmlns:r="http://schemas.openxmlformats.org/officeDocument/2006/relationships" xmlns:m="http://schemas.openxmlformats.org/officeDocument/2006/math" xmlns:v="urn:schemas-microsoft-com:vml" xmlns:wp14="http://schemas.microsoft.com/office/word/2010/wordprocessingDrawing" xmlns:wp="http://schemas.openxmlformats.org/drawingml/2006/wordprocessingDrawing" xmlns:w10="urn:schemas-microsoft-com:office:word" xmlns:w="http://schemas.openxmlformats.org/wordprocessingml/2006/main" xmlns:w14="http://schemas.microsoft.com/office/word/2010/wordml" xmlns:w15="http://schemas.microsoft.com/office/word/2012/wordml" xmlns:w16cex="http://schemas.microsoft.com/office/word/2018/wordml/cex" xmlns:w16cid="http://schemas.microsoft.com/office/word/2016/wordml/cid" xmlns:w16="http://schemas.microsoft.com/office/word/2018/wordml" xmlns:w16se="http://schemas.microsoft.com/office/word/2015/wordml/symex" xmlns:wpg="http://schemas.microsoft.com/office/word/2010/wordprocessingGroup" xmlns:wpi="http://schemas.microsoft.com/office/word/2010/wordprocessingInk" xmlns:wne="http://schemas.microsoft.com/office/word/2006/wordml" xmlns:wps="http://schemas.microsoft.com/office/word/2010/wordprocessingShape" mc:Ignorable="w14 w15 w16se w16cid w16 w16cex wp14">
   <w:body>
     <w:p>
       <w:pPr>
@@ -12,15 +12,53 @@
         <w:rPr>
           <w:lang w:val="en-GB"/>
         </w:rPr>
-        <w:t>Assignment 1 – mrJob script</w:t>
-      </w:r>
-    </w:p>
-    <w:p>
-      <w:pPr>
-        <w:rPr>
-          <w:lang w:val="en-GB"/>
-        </w:rPr>
-      </w:pPr>
+        <w:t xml:space="preserve">Assignment 1 – </w:t>
+      </w:r>
+      <w:proofErr w:type="spellStart"/>
+      <w:r>
+        <w:rPr>
+          <w:lang w:val="en-GB"/>
+        </w:rPr>
+        <w:t>mrJob</w:t>
+      </w:r>
+      <w:proofErr w:type="spellEnd"/>
+      <w:r>
+        <w:rPr>
+          <w:lang w:val="en-GB"/>
+        </w:rPr>
+        <w:t xml:space="preserve"> script</w:t>
+      </w:r>
+    </w:p>
+    <w:p>
+      <w:pPr>
+        <w:rPr>
+          <w:lang w:val="en-GB"/>
+        </w:rPr>
+      </w:pPr>
+      <w:r>
+        <w:rPr>
+          <w:lang w:val="en-GB"/>
+        </w:rPr>
+        <w:t xml:space="preserve">Name: </w:t>
+      </w:r>
+      <w:r>
+        <w:rPr>
+          <w:lang w:val="en-GB"/>
+        </w:rPr>
+        <w:tab/>
+      </w:r>
+      <w:r>
+        <w:rPr>
+          <w:lang w:val="en-GB"/>
+        </w:rPr>
+        <w:tab/>
+      </w:r>
+      <w:r>
+        <w:rPr>
+          <w:lang w:val="en-GB"/>
+        </w:rPr>
+        <w:tab/>
+      </w:r>
       <w:r>
         <w:rPr>
           <w:lang w:val="en-GB"/>
@@ -34,6 +72,26 @@
           <w:lang w:val="en-GB"/>
         </w:rPr>
       </w:pPr>
+      <w:proofErr w:type="spellStart"/>
+      <w:r>
+        <w:rPr>
+          <w:lang w:val="en-GB"/>
+        </w:rPr>
+        <w:t>Studentnumber</w:t>
+      </w:r>
+      <w:proofErr w:type="spellEnd"/>
+      <w:r>
+        <w:rPr>
+          <w:lang w:val="en-GB"/>
+        </w:rPr>
+        <w:t>:</w:t>
+      </w:r>
+      <w:r>
+        <w:rPr>
+          <w:lang w:val="en-GB"/>
+        </w:rPr>
+        <w:tab/>
+      </w:r>
       <w:r>
         <w:rPr>
           <w:lang w:val="en-GB"/>
@@ -42,11 +100,6 @@
       </w:r>
     </w:p>
     <w:p>
-      <w:pPr>
-        <w:rPr>
-          <w:lang w:val="en-GB"/>
-        </w:rPr>
-      </w:pPr>
       <w:r>
         <w:rPr>
           <w:highlight w:val="yellow"/>
@@ -64,17 +117,17 @@
         <w:r>
           <w:rPr>
             <w:rStyle w:val="Hyperlink"/>
-            <w:lang w:val="en-GB"/>
           </w:rPr>
-          <w:t>https://github.com/dantim1997/PDP-Assignment1-630259</w:t>
+          <w:t>https://github.com/dantim1997/PDP-Assignments-630259/tree/main/Assignment%201</w:t>
         </w:r>
       </w:hyperlink>
-      <w:r>
-        <w:rPr>
-          <w:lang w:val="en-GB"/>
-        </w:rPr>
-        <w:t xml:space="preserve"> </w:t>
-      </w:r>
+    </w:p>
+    <w:p>
+      <w:pPr>
+        <w:rPr>
+          <w:lang w:val="en-GB"/>
+        </w:rPr>
+      </w:pPr>
     </w:p>
     <w:p>
       <w:pPr>
@@ -115,7 +168,35 @@
         <w:rPr>
           <w:lang w:val="en-GB"/>
         </w:rPr>
-        <w:t>Make sure to have MRJob, Pip and the u.data file installed</w:t>
+        <w:t xml:space="preserve">Make sure to have </w:t>
+      </w:r>
+      <w:proofErr w:type="spellStart"/>
+      <w:r>
+        <w:rPr>
+          <w:lang w:val="en-GB"/>
+        </w:rPr>
+        <w:t>MRJob</w:t>
+      </w:r>
+      <w:proofErr w:type="spellEnd"/>
+      <w:r>
+        <w:rPr>
+          <w:lang w:val="en-GB"/>
+        </w:rPr>
+        <w:t xml:space="preserve">, Pip and the </w:t>
+      </w:r>
+      <w:proofErr w:type="spellStart"/>
+      <w:r>
+        <w:rPr>
+          <w:lang w:val="en-GB"/>
+        </w:rPr>
+        <w:t>u.data</w:t>
+      </w:r>
+      <w:proofErr w:type="spellEnd"/>
+      <w:r>
+        <w:rPr>
+          <w:lang w:val="en-GB"/>
+        </w:rPr>
+        <w:t xml:space="preserve"> file installed</w:t>
       </w:r>
       <w:r>
         <w:rPr>
@@ -149,7 +230,21 @@
         <w:rPr>
           <w:lang w:val="en-GB"/>
         </w:rPr>
-        <w:t>Log in as su root</w:t>
+        <w:t xml:space="preserve">Log in as </w:t>
+      </w:r>
+      <w:proofErr w:type="spellStart"/>
+      <w:r>
+        <w:rPr>
+          <w:lang w:val="en-GB"/>
+        </w:rPr>
+        <w:t>su</w:t>
+      </w:r>
+      <w:proofErr w:type="spellEnd"/>
+      <w:r>
+        <w:rPr>
+          <w:lang w:val="en-GB"/>
+        </w:rPr>
+        <w:t xml:space="preserve"> root</w:t>
       </w:r>
     </w:p>
     <w:p>
@@ -177,8 +272,100 @@
         <w:rPr>
           <w:lang w:val="en-GB"/>
         </w:rPr>
-        <w:t>python HD_rating.py -r hadoop --hadoop-streaming-jar /usr/hdp/current/hadoop-mapreduce-client/hadoop-streaming.jar u.data</w:t>
-      </w:r>
+        <w:t xml:space="preserve">python HD_rating.py -r </w:t>
+      </w:r>
+      <w:proofErr w:type="spellStart"/>
+      <w:r>
+        <w:rPr>
+          <w:lang w:val="en-GB"/>
+        </w:rPr>
+        <w:t>hadoop</w:t>
+      </w:r>
+      <w:proofErr w:type="spellEnd"/>
+      <w:r>
+        <w:rPr>
+          <w:lang w:val="en-GB"/>
+        </w:rPr>
+        <w:t xml:space="preserve"> --</w:t>
+      </w:r>
+      <w:proofErr w:type="spellStart"/>
+      <w:r>
+        <w:rPr>
+          <w:lang w:val="en-GB"/>
+        </w:rPr>
+        <w:t>hadoop</w:t>
+      </w:r>
+      <w:proofErr w:type="spellEnd"/>
+      <w:r>
+        <w:rPr>
+          <w:lang w:val="en-GB"/>
+        </w:rPr>
+        <w:t>-streaming-jar /</w:t>
+      </w:r>
+      <w:proofErr w:type="spellStart"/>
+      <w:r>
+        <w:rPr>
+          <w:lang w:val="en-GB"/>
+        </w:rPr>
+        <w:t>usr</w:t>
+      </w:r>
+      <w:proofErr w:type="spellEnd"/>
+      <w:r>
+        <w:rPr>
+          <w:lang w:val="en-GB"/>
+        </w:rPr>
+        <w:t>/</w:t>
+      </w:r>
+      <w:proofErr w:type="spellStart"/>
+      <w:r>
+        <w:rPr>
+          <w:lang w:val="en-GB"/>
+        </w:rPr>
+        <w:t>hdp</w:t>
+      </w:r>
+      <w:proofErr w:type="spellEnd"/>
+      <w:r>
+        <w:rPr>
+          <w:lang w:val="en-GB"/>
+        </w:rPr>
+        <w:t>/current/</w:t>
+      </w:r>
+      <w:proofErr w:type="spellStart"/>
+      <w:r>
+        <w:rPr>
+          <w:lang w:val="en-GB"/>
+        </w:rPr>
+        <w:t>hadoop</w:t>
+      </w:r>
+      <w:proofErr w:type="spellEnd"/>
+      <w:r>
+        <w:rPr>
+          <w:lang w:val="en-GB"/>
+        </w:rPr>
+        <w:t>-</w:t>
+      </w:r>
+      <w:proofErr w:type="spellStart"/>
+      <w:r>
+        <w:rPr>
+          <w:lang w:val="en-GB"/>
+        </w:rPr>
+        <w:t>mapreduce</w:t>
+      </w:r>
+      <w:proofErr w:type="spellEnd"/>
+      <w:r>
+        <w:rPr>
+          <w:lang w:val="en-GB"/>
+        </w:rPr>
+        <w:t xml:space="preserve">-client/hadoop-streaming.jar </w:t>
+      </w:r>
+      <w:proofErr w:type="spellStart"/>
+      <w:r>
+        <w:rPr>
+          <w:lang w:val="en-GB"/>
+        </w:rPr>
+        <w:t>u.data</w:t>
+      </w:r>
+      <w:proofErr w:type="spellEnd"/>
     </w:p>
     <w:p>
       <w:pPr>
@@ -205,8 +392,16 @@
         <w:rPr>
           <w:lang w:val="en-GB"/>
         </w:rPr>
-        <w:t>python HD_rating.py u.data</w:t>
-      </w:r>
+        <w:t xml:space="preserve">python HD_rating.py </w:t>
+      </w:r>
+      <w:proofErr w:type="spellStart"/>
+      <w:r>
+        <w:rPr>
+          <w:lang w:val="en-GB"/>
+        </w:rPr>
+        <w:t>u.data</w:t>
+      </w:r>
+      <w:proofErr w:type="spellEnd"/>
     </w:p>
     <w:p>
       <w:pPr>
@@ -288,7 +483,6 @@
         <w:rPr>
           <w:lang w:val="en-GB"/>
         </w:rPr>
-        <w:lastRenderedPageBreak/>
         <w:t>Information</w:t>
       </w:r>
     </w:p>
@@ -308,7 +502,21 @@
         <w:rPr>
           <w:lang w:val="en-GB"/>
         </w:rPr>
-        <w:t>very rating by the movies id. I made 2 steps, one to give every rating by the movie_id and the other one to order them from high to low.</w:t>
+        <w:t xml:space="preserve">very rating by the movies id. I made 2 steps, one to give every rating by the </w:t>
+      </w:r>
+      <w:proofErr w:type="spellStart"/>
+      <w:r>
+        <w:rPr>
+          <w:lang w:val="en-GB"/>
+        </w:rPr>
+        <w:t>movie_id</w:t>
+      </w:r>
+      <w:proofErr w:type="spellEnd"/>
+      <w:r>
+        <w:rPr>
+          <w:lang w:val="en-GB"/>
+        </w:rPr>
+        <w:t xml:space="preserve"> and the other one to order them from high to low.</w:t>
       </w:r>
     </w:p>
     <w:p>
@@ -334,20 +542,90 @@
         <w:rPr>
           <w:lang w:val="en-GB"/>
         </w:rPr>
-        <w:t>So first the mapper function: in this function it will split every line based on the tab split. This will create a table of the u.data and giving the movie_id and the rating back.</w:t>
-      </w:r>
-    </w:p>
-    <w:p>
-      <w:pPr>
-        <w:rPr>
-          <w:lang w:val="en-GB"/>
-        </w:rPr>
-      </w:pPr>
-      <w:r>
-        <w:rPr>
-          <w:lang w:val="en-GB"/>
-        </w:rPr>
-        <w:t xml:space="preserve">Then it will go the the reducer. This will count the amount of rating based on the key that is the movie_id. Now I have a list of movie_ids with the amount of </w:t>
+        <w:t xml:space="preserve">So first the mapper function: in this function it will split every line based on the tab split. This will create a table of the </w:t>
+      </w:r>
+      <w:proofErr w:type="spellStart"/>
+      <w:r>
+        <w:rPr>
+          <w:lang w:val="en-GB"/>
+        </w:rPr>
+        <w:t>u.data</w:t>
+      </w:r>
+      <w:proofErr w:type="spellEnd"/>
+      <w:r>
+        <w:rPr>
+          <w:lang w:val="en-GB"/>
+        </w:rPr>
+        <w:t xml:space="preserve"> and giving the </w:t>
+      </w:r>
+      <w:proofErr w:type="spellStart"/>
+      <w:r>
+        <w:rPr>
+          <w:lang w:val="en-GB"/>
+        </w:rPr>
+        <w:t>movie_id</w:t>
+      </w:r>
+      <w:proofErr w:type="spellEnd"/>
+      <w:r>
+        <w:rPr>
+          <w:lang w:val="en-GB"/>
+        </w:rPr>
+        <w:t xml:space="preserve"> and the rating back.</w:t>
+      </w:r>
+    </w:p>
+    <w:p>
+      <w:pPr>
+        <w:rPr>
+          <w:lang w:val="en-GB"/>
+        </w:rPr>
+      </w:pPr>
+      <w:r>
+        <w:rPr>
+          <w:lang w:val="en-GB"/>
+        </w:rPr>
+        <w:t xml:space="preserve">Then it will go the </w:t>
+      </w:r>
+      <w:proofErr w:type="spellStart"/>
+      <w:r>
+        <w:rPr>
+          <w:lang w:val="en-GB"/>
+        </w:rPr>
+        <w:t>the</w:t>
+      </w:r>
+      <w:proofErr w:type="spellEnd"/>
+      <w:r>
+        <w:rPr>
+          <w:lang w:val="en-GB"/>
+        </w:rPr>
+        <w:t xml:space="preserve"> reducer. This will count the amount of rating based on the key that is the </w:t>
+      </w:r>
+      <w:proofErr w:type="spellStart"/>
+      <w:r>
+        <w:rPr>
+          <w:lang w:val="en-GB"/>
+        </w:rPr>
+        <w:t>movie_id</w:t>
+      </w:r>
+      <w:proofErr w:type="spellEnd"/>
+      <w:r>
+        <w:rPr>
+          <w:lang w:val="en-GB"/>
+        </w:rPr>
+        <w:t xml:space="preserve">. Now I have a list of </w:t>
+      </w:r>
+      <w:proofErr w:type="spellStart"/>
+      <w:r>
+        <w:rPr>
+          <w:lang w:val="en-GB"/>
+        </w:rPr>
+        <w:t>movie_ids</w:t>
+      </w:r>
+      <w:proofErr w:type="spellEnd"/>
+      <w:r>
+        <w:rPr>
+          <w:lang w:val="en-GB"/>
+        </w:rPr>
+        <w:t xml:space="preserve"> with the amount of </w:t>
       </w:r>
       <w:r>
         <w:rPr>
@@ -376,12 +654,14 @@
           <w:lang w:val="en-GB"/>
         </w:rPr>
       </w:pPr>
+      <w:proofErr w:type="spellStart"/>
       <w:r>
         <w:rPr>
           <w:lang w:val="en-GB"/>
         </w:rPr>
         <w:t>Github</w:t>
       </w:r>
+      <w:proofErr w:type="spellEnd"/>
     </w:p>
     <w:p>
       <w:pPr>
@@ -570,7 +850,7 @@
 </file>
 
 <file path=word/styles.xml><?xml version="1.0" encoding="utf-8"?>
-<w:styles xmlns:mc="http://schemas.openxmlformats.org/markup-compatibility/2006" xmlns:r="http://schemas.openxmlformats.org/officeDocument/2006/relationships" xmlns:w="http://schemas.openxmlformats.org/wordprocessingml/2006/main" xmlns:w14="http://schemas.microsoft.com/office/word/2010/wordml" xmlns:w15="http://schemas.microsoft.com/office/word/2012/wordml" xmlns:w16cex="http://schemas.microsoft.com/office/word/2018/wordml/cex" xmlns:w16cid="http://schemas.microsoft.com/office/word/2016/wordml/cid" xmlns:w16="http://schemas.microsoft.com/office/word/2018/wordml" xmlns:w16sdtdh="http://schemas.microsoft.com/office/word/2020/wordml/sdtdatahash" xmlns:w16se="http://schemas.microsoft.com/office/word/2015/wordml/symex" mc:Ignorable="w14 w15 w16se w16cid w16 w16cex w16sdtdh">
+<w:styles xmlns:mc="http://schemas.openxmlformats.org/markup-compatibility/2006" xmlns:r="http://schemas.openxmlformats.org/officeDocument/2006/relationships" xmlns:w="http://schemas.openxmlformats.org/wordprocessingml/2006/main" xmlns:w14="http://schemas.microsoft.com/office/word/2010/wordml" xmlns:w15="http://schemas.microsoft.com/office/word/2012/wordml" xmlns:w16cex="http://schemas.microsoft.com/office/word/2018/wordml/cex" xmlns:w16cid="http://schemas.microsoft.com/office/word/2016/wordml/cid" xmlns:w16="http://schemas.microsoft.com/office/word/2018/wordml" xmlns:w16se="http://schemas.microsoft.com/office/word/2015/wordml/symex" mc:Ignorable="w14 w15 w16se w16cid w16 w16cex">
   <w:docDefaults>
     <w:rPrDefault>
       <w:rPr>

</xml_diff>